<commit_message>
Update Web Dev Template
</commit_message>
<xml_diff>
--- a/Templates/Web Development Anfänger.docx
+++ b/Templates/Web Development Anfänger.docx
@@ -20,6 +20,7 @@
           <w:szCs w:val="30"/>
         </w:rPr>
       </w:pPr>
+      <w:proofErr w:type="gramStart"/>
       <w:r>
         <w:rPr>
           <w:rFonts w:ascii="Quicksand" w:eastAsia="Quicksand" w:hAnsi="Quicksand" w:cs="Quicksand"/>
@@ -28,7 +29,18 @@
           <w:sz w:val="30"/>
           <w:szCs w:val="30"/>
         </w:rPr>
-        <w:t>{{ Name }}</w:t>
+        <w:t>{{ Name</w:t>
+      </w:r>
+      <w:proofErr w:type="gramEnd"/>
+      <w:r>
+        <w:rPr>
+          <w:rFonts w:ascii="Quicksand" w:eastAsia="Quicksand" w:hAnsi="Quicksand" w:cs="Quicksand"/>
+          <w:b/>
+          <w:color w:val="2F5496"/>
+          <w:sz w:val="30"/>
+          <w:szCs w:val="30"/>
+        </w:rPr>
+        <w:t xml:space="preserve"> }}</w:t>
       </w:r>
     </w:p>
     <w:p/>
@@ -73,6 +85,7 @@
           <w:szCs w:val="30"/>
         </w:rPr>
       </w:pPr>
+      <w:proofErr w:type="gramStart"/>
       <w:r>
         <w:rPr>
           <w:rFonts w:ascii="Quicksand" w:eastAsia="Quicksand" w:hAnsi="Quicksand" w:cs="Quicksand"/>
@@ -81,7 +94,18 @@
           <w:sz w:val="30"/>
           <w:szCs w:val="30"/>
         </w:rPr>
-        <w:t>{{ Track }}</w:t>
+        <w:t>{{ Track</w:t>
+      </w:r>
+      <w:proofErr w:type="gramEnd"/>
+      <w:r>
+        <w:rPr>
+          <w:rFonts w:ascii="Quicksand" w:eastAsia="Quicksand" w:hAnsi="Quicksand" w:cs="Quicksand"/>
+          <w:b/>
+          <w:color w:val="2F5496"/>
+          <w:sz w:val="30"/>
+          <w:szCs w:val="30"/>
+        </w:rPr>
+        <w:t xml:space="preserve"> }}</w:t>
       </w:r>
     </w:p>
     <w:p>
@@ -111,7 +135,47 @@
           <w:sz w:val="22"/>
           <w:szCs w:val="22"/>
         </w:rPr>
-        <w:t>with TechAcademy e.V. at Goethe University Frankfurt in the</w:t>
+        <w:t xml:space="preserve">with </w:t>
+      </w:r>
+      <w:proofErr w:type="spellStart"/>
+      <w:r>
+        <w:rPr>
+          <w:rFonts w:ascii="Quicksand" w:eastAsia="Quicksand" w:hAnsi="Quicksand" w:cs="Quicksand"/>
+          <w:color w:val="000000"/>
+          <w:sz w:val="22"/>
+          <w:szCs w:val="22"/>
+        </w:rPr>
+        <w:t>TechAcademy</w:t>
+      </w:r>
+      <w:proofErr w:type="spellEnd"/>
+      <w:r>
+        <w:rPr>
+          <w:rFonts w:ascii="Quicksand" w:eastAsia="Quicksand" w:hAnsi="Quicksand" w:cs="Quicksand"/>
+          <w:color w:val="000000"/>
+          <w:sz w:val="22"/>
+          <w:szCs w:val="22"/>
+        </w:rPr>
+        <w:t xml:space="preserve"> </w:t>
+      </w:r>
+      <w:proofErr w:type="spellStart"/>
+      <w:r>
+        <w:rPr>
+          <w:rFonts w:ascii="Quicksand" w:eastAsia="Quicksand" w:hAnsi="Quicksand" w:cs="Quicksand"/>
+          <w:color w:val="000000"/>
+          <w:sz w:val="22"/>
+          <w:szCs w:val="22"/>
+        </w:rPr>
+        <w:t>e.V.</w:t>
+      </w:r>
+      <w:proofErr w:type="spellEnd"/>
+      <w:r>
+        <w:rPr>
+          <w:rFonts w:ascii="Quicksand" w:eastAsia="Quicksand" w:hAnsi="Quicksand" w:cs="Quicksand"/>
+          <w:color w:val="000000"/>
+          <w:sz w:val="22"/>
+          <w:szCs w:val="22"/>
+        </w:rPr>
+        <w:t xml:space="preserve"> at Goethe University Frankfurt in the</w:t>
       </w:r>
       <w:r>
         <w:rPr>
@@ -211,7 +275,7 @@
       <w:pPr>
         <w:numPr>
           <w:ilvl w:val="0"/>
-          <w:numId w:val="1"/>
+          <w:numId w:val="3"/>
         </w:numPr>
         <w:pBdr>
           <w:top w:val="nil"/>
@@ -232,14 +296,32 @@
           <w:sz w:val="22"/>
           <w:szCs w:val="22"/>
         </w:rPr>
-        <w:t>ein</w:t>
+        <w:t xml:space="preserve">Learning the basics of HTML, </w:t>
+      </w:r>
+      <w:proofErr w:type="gramStart"/>
+      <w:r>
+        <w:rPr>
+          <w:rFonts w:ascii="Quicksand" w:eastAsia="Quicksand" w:hAnsi="Quicksand" w:cs="Quicksand"/>
+          <w:sz w:val="22"/>
+          <w:szCs w:val="22"/>
+        </w:rPr>
+        <w:t>CSS</w:t>
+      </w:r>
+      <w:proofErr w:type="gramEnd"/>
+      <w:r>
+        <w:rPr>
+          <w:rFonts w:ascii="Quicksand" w:eastAsia="Quicksand" w:hAnsi="Quicksand" w:cs="Quicksand"/>
+          <w:sz w:val="22"/>
+          <w:szCs w:val="22"/>
+        </w:rPr>
+        <w:t xml:space="preserve"> and JavaScript through the course “Web Developer</w:t>
       </w:r>
     </w:p>
     <w:p>
       <w:pPr>
         <w:numPr>
           <w:ilvl w:val="0"/>
-          <w:numId w:val="1"/>
+          <w:numId w:val="3"/>
         </w:numPr>
         <w:pBdr>
           <w:top w:val="nil"/>
@@ -260,14 +342,14 @@
           <w:sz w:val="22"/>
           <w:szCs w:val="22"/>
         </w:rPr>
-        <w:t>kurs</w:t>
+        <w:t>Bootcamp” on the eLearning platform Udemy</w:t>
       </w:r>
     </w:p>
     <w:p>
       <w:pPr>
         <w:numPr>
           <w:ilvl w:val="0"/>
-          <w:numId w:val="1"/>
+          <w:numId w:val="3"/>
         </w:numPr>
         <w:pBdr>
           <w:top w:val="nil"/>
@@ -288,14 +370,14 @@
           <w:sz w:val="22"/>
           <w:szCs w:val="22"/>
         </w:rPr>
-        <w:t>und</w:t>
+        <w:t>Styling a one-pager using CSS</w:t>
       </w:r>
     </w:p>
     <w:p>
       <w:pPr>
         <w:numPr>
           <w:ilvl w:val="0"/>
-          <w:numId w:val="1"/>
+          <w:numId w:val="3"/>
         </w:numPr>
         <w:pBdr>
           <w:top w:val="nil"/>
@@ -316,14 +398,14 @@
           <w:sz w:val="22"/>
           <w:szCs w:val="22"/>
         </w:rPr>
-        <w:t>noch</w:t>
+        <w:t>Applying Bootstrap methods to create responsive layouts</w:t>
       </w:r>
     </w:p>
     <w:p>
       <w:pPr>
         <w:numPr>
           <w:ilvl w:val="0"/>
-          <w:numId w:val="1"/>
+          <w:numId w:val="3"/>
         </w:numPr>
         <w:pBdr>
           <w:top w:val="nil"/>
@@ -344,14 +426,14 @@
           <w:sz w:val="22"/>
           <w:szCs w:val="22"/>
         </w:rPr>
-        <w:t>einer</w:t>
+        <w:t>Document Object Model (DOM) manipulation using both vanilla JavaScript and jQuery</w:t>
       </w:r>
     </w:p>
     <w:p>
       <w:pPr>
         <w:numPr>
           <w:ilvl w:val="0"/>
-          <w:numId w:val="1"/>
+          <w:numId w:val="3"/>
         </w:numPr>
         <w:pBdr>
           <w:top w:val="nil"/>
@@ -372,14 +454,14 @@
           <w:sz w:val="22"/>
           <w:szCs w:val="22"/>
         </w:rPr>
-        <w:t>und</w:t>
+        <w:t>Incorporating media content to enrich the user experience</w:t>
       </w:r>
     </w:p>
     <w:p>
       <w:pPr>
         <w:numPr>
           <w:ilvl w:val="0"/>
-          <w:numId w:val="1"/>
+          <w:numId w:val="3"/>
         </w:numPr>
         <w:pBdr>
           <w:top w:val="nil"/>
@@ -392,22 +474,55 @@
           <w:rFonts w:ascii="Quicksand" w:eastAsia="Quicksand" w:hAnsi="Quicksand" w:cs="Quicksand"/>
           <w:sz w:val="22"/>
           <w:szCs w:val="22"/>
-        </w:rPr>
-      </w:pPr>
-      <w:r>
-        <w:rPr>
-          <w:rFonts w:ascii="Quicksand" w:eastAsia="Quicksand" w:hAnsi="Quicksand" w:cs="Quicksand"/>
-          <w:sz w:val="22"/>
-          <w:szCs w:val="22"/>
-        </w:rPr>
-        <w:t>noch</w:t>
-      </w:r>
+          <w:lang w:val="de-DE"/>
+        </w:rPr>
+      </w:pPr>
+      <w:r>
+        <w:rPr>
+          <w:rFonts w:ascii="Quicksand" w:eastAsia="Quicksand" w:hAnsi="Quicksand" w:cs="Quicksand"/>
+          <w:sz w:val="22"/>
+          <w:szCs w:val="22"/>
+          <w:lang w:val="de-DE"/>
+        </w:rPr>
+        <w:t xml:space="preserve">Animation </w:t>
+      </w:r>
+      <w:proofErr w:type="spellStart"/>
+      <w:r>
+        <w:rPr>
+          <w:rFonts w:ascii="Quicksand" w:eastAsia="Quicksand" w:hAnsi="Quicksand" w:cs="Quicksand"/>
+          <w:sz w:val="22"/>
+          <w:szCs w:val="22"/>
+          <w:lang w:val="de-DE"/>
+        </w:rPr>
+        <w:t>of</w:t>
+      </w:r>
+      <w:proofErr w:type="spellEnd"/>
+      <w:r>
+        <w:rPr>
+          <w:rFonts w:ascii="Quicksand" w:eastAsia="Quicksand" w:hAnsi="Quicksand" w:cs="Quicksand"/>
+          <w:sz w:val="22"/>
+          <w:szCs w:val="22"/>
+          <w:lang w:val="de-DE"/>
+        </w:rPr>
+        <w:t xml:space="preserve"> </w:t>
+      </w:r>
+      <w:proofErr w:type="spellStart"/>
+      <w:r>
+        <w:rPr>
+          <w:rFonts w:ascii="Quicksand" w:eastAsia="Quicksand" w:hAnsi="Quicksand" w:cs="Quicksand"/>
+          <w:sz w:val="22"/>
+          <w:szCs w:val="22"/>
+          <w:lang w:val="de-DE"/>
+        </w:rPr>
+        <w:t>content</w:t>
+      </w:r>
+      <w:proofErr w:type="spellEnd"/>
     </w:p>
     <w:p>
       <w:pPr>
         <w:numPr>
           <w:ilvl w:val="0"/>
-          <w:numId w:val="1"/>
+          <w:numId w:val="3"/>
         </w:numPr>
         <w:pBdr>
           <w:top w:val="nil"/>
@@ -418,15 +533,17 @@
         </w:pBdr>
         <w:rPr>
           <w:rFonts w:ascii="Quicksand" w:eastAsia="Quicksand" w:hAnsi="Quicksand" w:cs="Quicksand"/>
-        </w:rPr>
-      </w:pPr>
-      <w:r>
-        <w:rPr>
-          <w:rFonts w:ascii="Quicksand" w:eastAsia="Quicksand" w:hAnsi="Quicksand" w:cs="Quicksand"/>
-          <w:sz w:val="22"/>
-          <w:szCs w:val="22"/>
-        </w:rPr>
-        <w:t>einer</w:t>
+          <w:sz w:val="22"/>
+          <w:szCs w:val="22"/>
+        </w:rPr>
+      </w:pPr>
+      <w:r>
+        <w:rPr>
+          <w:rFonts w:ascii="Quicksand" w:eastAsia="Quicksand" w:hAnsi="Quicksand" w:cs="Quicksand"/>
+          <w:sz w:val="22"/>
+          <w:szCs w:val="22"/>
+        </w:rPr>
+        <w:t>Dynamic processing of user input as well as its conversion into data structures</w:t>
       </w:r>
     </w:p>
     <w:p>
@@ -498,13 +615,33 @@
           <w:szCs w:val="22"/>
         </w:rPr>
       </w:pPr>
-      <w:r>
-        <w:rPr>
-          <w:rFonts w:ascii="Quicksand" w:eastAsia="Quicksand" w:hAnsi="Quicksand" w:cs="Quicksand"/>
-          <w:sz w:val="22"/>
-          <w:szCs w:val="22"/>
-        </w:rPr>
-        <w:t xml:space="preserve">{{ Vorname }} </w:t>
+      <w:proofErr w:type="gramStart"/>
+      <w:r>
+        <w:rPr>
+          <w:rFonts w:ascii="Quicksand" w:eastAsia="Quicksand" w:hAnsi="Quicksand" w:cs="Quicksand"/>
+          <w:sz w:val="22"/>
+          <w:szCs w:val="22"/>
+        </w:rPr>
+        <w:t xml:space="preserve">{{ </w:t>
+      </w:r>
+      <w:proofErr w:type="spellStart"/>
+      <w:r>
+        <w:rPr>
+          <w:rFonts w:ascii="Quicksand" w:eastAsia="Quicksand" w:hAnsi="Quicksand" w:cs="Quicksand"/>
+          <w:sz w:val="22"/>
+          <w:szCs w:val="22"/>
+        </w:rPr>
+        <w:t>Vorname</w:t>
+      </w:r>
+      <w:proofErr w:type="spellEnd"/>
+      <w:proofErr w:type="gramEnd"/>
+      <w:r>
+        <w:rPr>
+          <w:rFonts w:ascii="Quicksand" w:eastAsia="Quicksand" w:hAnsi="Quicksand" w:cs="Quicksand"/>
+          <w:sz w:val="22"/>
+          <w:szCs w:val="22"/>
+        </w:rPr>
+        <w:t xml:space="preserve"> }} </w:t>
       </w:r>
       <w:r>
         <w:rPr>
@@ -536,7 +673,25 @@
           <w:sz w:val="22"/>
           <w:szCs w:val="22"/>
         </w:rPr>
-        <w:t>{%- if workshops|length &gt; 2 %}</w:t>
+        <w:t xml:space="preserve">{%- if </w:t>
+      </w:r>
+      <w:proofErr w:type="spellStart"/>
+      <w:r>
+        <w:rPr>
+          <w:rFonts w:ascii="Quicksand" w:eastAsia="Quicksand" w:hAnsi="Quicksand" w:cs="Quicksand"/>
+          <w:sz w:val="22"/>
+          <w:szCs w:val="22"/>
+        </w:rPr>
+        <w:t>workshops|length</w:t>
+      </w:r>
+      <w:proofErr w:type="spellEnd"/>
+      <w:r>
+        <w:rPr>
+          <w:rFonts w:ascii="Quicksand" w:eastAsia="Quicksand" w:hAnsi="Quicksand" w:cs="Quicksand"/>
+          <w:sz w:val="22"/>
+          <w:szCs w:val="22"/>
+        </w:rPr>
+        <w:t xml:space="preserve"> &gt; 2 %}</w:t>
       </w:r>
     </w:p>
     <w:tbl>
@@ -620,13 +775,41 @@
               </w:rPr>
               <w:t xml:space="preserve"> in </w:t>
             </w:r>
+            <w:proofErr w:type="gramStart"/>
             <w:r>
               <w:rPr>
                 <w:rFonts w:ascii="Quicksand" w:eastAsia="Quicksand" w:hAnsi="Quicksand" w:cs="Quicksand"/>
                 <w:sz w:val="22"/>
                 <w:szCs w:val="22"/>
               </w:rPr>
-              <w:t xml:space="preserve">workshops[0:(( workshops|length)/2 + 0.5)|int] </w:t>
+              <w:t>workshops[</w:t>
+            </w:r>
+            <w:proofErr w:type="gramEnd"/>
+            <w:r>
+              <w:rPr>
+                <w:rFonts w:ascii="Quicksand" w:eastAsia="Quicksand" w:hAnsi="Quicksand" w:cs="Quicksand"/>
+                <w:sz w:val="22"/>
+                <w:szCs w:val="22"/>
+              </w:rPr>
+              <w:t xml:space="preserve">0:(( </w:t>
+            </w:r>
+            <w:proofErr w:type="spellStart"/>
+            <w:r>
+              <w:rPr>
+                <w:rFonts w:ascii="Quicksand" w:eastAsia="Quicksand" w:hAnsi="Quicksand" w:cs="Quicksand"/>
+                <w:sz w:val="22"/>
+                <w:szCs w:val="22"/>
+              </w:rPr>
+              <w:t>workshops|length</w:t>
+            </w:r>
+            <w:proofErr w:type="spellEnd"/>
+            <w:r>
+              <w:rPr>
+                <w:rFonts w:ascii="Quicksand" w:eastAsia="Quicksand" w:hAnsi="Quicksand" w:cs="Quicksand"/>
+                <w:sz w:val="22"/>
+                <w:szCs w:val="22"/>
+              </w:rPr>
+              <w:t xml:space="preserve">)/2 + 0.5)|int] </w:t>
             </w:r>
             <w:r>
               <w:rPr>
@@ -656,13 +839,23 @@
                 <w:szCs w:val="22"/>
               </w:rPr>
             </w:pPr>
+            <w:proofErr w:type="gramStart"/>
             <w:r>
               <w:rPr>
                 <w:rFonts w:ascii="Quicksand" w:eastAsia="Quicksand" w:hAnsi="Quicksand" w:cs="Quicksand"/>
                 <w:sz w:val="22"/>
                 <w:szCs w:val="22"/>
               </w:rPr>
-              <w:t xml:space="preserve">{{ workshop }} </w:t>
+              <w:t>{{ workshop</w:t>
+            </w:r>
+            <w:proofErr w:type="gramEnd"/>
+            <w:r>
+              <w:rPr>
+                <w:rFonts w:ascii="Quicksand" w:eastAsia="Quicksand" w:hAnsi="Quicksand" w:cs="Quicksand"/>
+                <w:sz w:val="22"/>
+                <w:szCs w:val="22"/>
+              </w:rPr>
+              <w:t xml:space="preserve"> }} </w:t>
             </w:r>
             <w:r>
               <w:rPr>
@@ -670,7 +863,25 @@
                 <w:sz w:val="22"/>
                 <w:szCs w:val="22"/>
               </w:rPr>
-              <w:t>{% endfor %}</w:t>
+              <w:t xml:space="preserve">{% </w:t>
+            </w:r>
+            <w:proofErr w:type="spellStart"/>
+            <w:r>
+              <w:rPr>
+                <w:rFonts w:ascii="Quicksand" w:eastAsia="Quicksand" w:hAnsi="Quicksand" w:cs="Quicksand"/>
+                <w:sz w:val="22"/>
+                <w:szCs w:val="22"/>
+              </w:rPr>
+              <w:t>endfor</w:t>
+            </w:r>
+            <w:proofErr w:type="spellEnd"/>
+            <w:r>
+              <w:rPr>
+                <w:rFonts w:ascii="Quicksand" w:eastAsia="Quicksand" w:hAnsi="Quicksand" w:cs="Quicksand"/>
+                <w:sz w:val="22"/>
+                <w:szCs w:val="22"/>
+              </w:rPr>
+              <w:t xml:space="preserve"> %}</w:t>
             </w:r>
           </w:p>
         </w:tc>
@@ -739,7 +950,43 @@
                 <w:sz w:val="22"/>
                 <w:szCs w:val="22"/>
               </w:rPr>
-              <w:t xml:space="preserve">workshops[((workshops|length)/2 + 0.5)|int:] </w:t>
+              <w:t>workshops[((</w:t>
+            </w:r>
+            <w:proofErr w:type="spellStart"/>
+            <w:r>
+              <w:rPr>
+                <w:rFonts w:ascii="Quicksand" w:eastAsia="Quicksand" w:hAnsi="Quicksand" w:cs="Quicksand"/>
+                <w:sz w:val="22"/>
+                <w:szCs w:val="22"/>
+              </w:rPr>
+              <w:t>workshops|length</w:t>
+            </w:r>
+            <w:proofErr w:type="spellEnd"/>
+            <w:r>
+              <w:rPr>
+                <w:rFonts w:ascii="Quicksand" w:eastAsia="Quicksand" w:hAnsi="Quicksand" w:cs="Quicksand"/>
+                <w:sz w:val="22"/>
+                <w:szCs w:val="22"/>
+              </w:rPr>
+              <w:t xml:space="preserve">)/2 + </w:t>
+            </w:r>
+            <w:proofErr w:type="gramStart"/>
+            <w:r>
+              <w:rPr>
+                <w:rFonts w:ascii="Quicksand" w:eastAsia="Quicksand" w:hAnsi="Quicksand" w:cs="Quicksand"/>
+                <w:sz w:val="22"/>
+                <w:szCs w:val="22"/>
+              </w:rPr>
+              <w:t>0.5)|</w:t>
+            </w:r>
+            <w:proofErr w:type="gramEnd"/>
+            <w:r>
+              <w:rPr>
+                <w:rFonts w:ascii="Quicksand" w:eastAsia="Quicksand" w:hAnsi="Quicksand" w:cs="Quicksand"/>
+                <w:sz w:val="22"/>
+                <w:szCs w:val="22"/>
+              </w:rPr>
+              <w:t xml:space="preserve">int:] </w:t>
             </w:r>
             <w:r>
               <w:rPr>
@@ -763,6 +1010,7 @@
                 <w:szCs w:val="22"/>
               </w:rPr>
             </w:pPr>
+            <w:proofErr w:type="gramStart"/>
             <w:r>
               <w:rPr>
                 <w:rFonts w:ascii="Quicksand" w:eastAsia="Quicksand" w:hAnsi="Quicksand" w:cs="Quicksand"/>
@@ -779,6 +1027,7 @@
               </w:rPr>
               <w:t>workshop</w:t>
             </w:r>
+            <w:proofErr w:type="gramEnd"/>
             <w:r>
               <w:rPr>
                 <w:rFonts w:ascii="Quicksand" w:eastAsia="Quicksand" w:hAnsi="Quicksand" w:cs="Quicksand"/>
@@ -793,7 +1042,25 @@
                 <w:sz w:val="22"/>
                 <w:szCs w:val="22"/>
               </w:rPr>
-              <w:t>{% endfor %}</w:t>
+              <w:t xml:space="preserve">{% </w:t>
+            </w:r>
+            <w:proofErr w:type="spellStart"/>
+            <w:r>
+              <w:rPr>
+                <w:rFonts w:ascii="Quicksand" w:eastAsia="Quicksand" w:hAnsi="Quicksand" w:cs="Quicksand"/>
+                <w:sz w:val="22"/>
+                <w:szCs w:val="22"/>
+              </w:rPr>
+              <w:t>endfor</w:t>
+            </w:r>
+            <w:proofErr w:type="spellEnd"/>
+            <w:r>
+              <w:rPr>
+                <w:rFonts w:ascii="Quicksand" w:eastAsia="Quicksand" w:hAnsi="Quicksand" w:cs="Quicksand"/>
+                <w:sz w:val="22"/>
+                <w:szCs w:val="22"/>
+              </w:rPr>
+              <w:t xml:space="preserve"> %}</w:t>
             </w:r>
           </w:p>
         </w:tc>
@@ -914,21 +1181,49 @@
           <w:szCs w:val="22"/>
         </w:rPr>
       </w:pPr>
-      <w:r>
-        <w:rPr>
-          <w:rFonts w:ascii="Quicksand" w:eastAsia="Quicksand" w:hAnsi="Quicksand" w:cs="Quicksand"/>
-          <w:sz w:val="22"/>
-          <w:szCs w:val="22"/>
-        </w:rPr>
-        <w:t xml:space="preserve">{{ workshop }} </w:t>
-      </w:r>
-      <w:r>
-        <w:rPr>
-          <w:rFonts w:ascii="Quicksand" w:eastAsia="Quicksand" w:hAnsi="Quicksand" w:cs="Quicksand"/>
-          <w:sz w:val="22"/>
-          <w:szCs w:val="22"/>
-        </w:rPr>
-        <w:t>{% endfor %}</w:t>
+      <w:proofErr w:type="gramStart"/>
+      <w:r>
+        <w:rPr>
+          <w:rFonts w:ascii="Quicksand" w:eastAsia="Quicksand" w:hAnsi="Quicksand" w:cs="Quicksand"/>
+          <w:sz w:val="22"/>
+          <w:szCs w:val="22"/>
+        </w:rPr>
+        <w:t>{{ workshop</w:t>
+      </w:r>
+      <w:proofErr w:type="gramEnd"/>
+      <w:r>
+        <w:rPr>
+          <w:rFonts w:ascii="Quicksand" w:eastAsia="Quicksand" w:hAnsi="Quicksand" w:cs="Quicksand"/>
+          <w:sz w:val="22"/>
+          <w:szCs w:val="22"/>
+        </w:rPr>
+        <w:t xml:space="preserve"> }} </w:t>
+      </w:r>
+      <w:r>
+        <w:rPr>
+          <w:rFonts w:ascii="Quicksand" w:eastAsia="Quicksand" w:hAnsi="Quicksand" w:cs="Quicksand"/>
+          <w:sz w:val="22"/>
+          <w:szCs w:val="22"/>
+        </w:rPr>
+        <w:t xml:space="preserve">{% </w:t>
+      </w:r>
+      <w:proofErr w:type="spellStart"/>
+      <w:r>
+        <w:rPr>
+          <w:rFonts w:ascii="Quicksand" w:eastAsia="Quicksand" w:hAnsi="Quicksand" w:cs="Quicksand"/>
+          <w:sz w:val="22"/>
+          <w:szCs w:val="22"/>
+        </w:rPr>
+        <w:t>endfor</w:t>
+      </w:r>
+      <w:proofErr w:type="spellEnd"/>
+      <w:r>
+        <w:rPr>
+          <w:rFonts w:ascii="Quicksand" w:eastAsia="Quicksand" w:hAnsi="Quicksand" w:cs="Quicksand"/>
+          <w:sz w:val="22"/>
+          <w:szCs w:val="22"/>
+        </w:rPr>
+        <w:t xml:space="preserve"> %}</w:t>
       </w:r>
     </w:p>
     <w:p>
@@ -1020,8 +1315,19 @@
           <w:sz w:val="22"/>
           <w:szCs w:val="22"/>
         </w:rPr>
-        <w:t>Natnael Fekade</w:t>
-      </w:r>
+        <w:t xml:space="preserve">Natnael </w:t>
+      </w:r>
+      <w:proofErr w:type="spellStart"/>
+      <w:r>
+        <w:rPr>
+          <w:rFonts w:ascii="Quicksand" w:eastAsia="Quicksand" w:hAnsi="Quicksand" w:cs="Quicksand"/>
+          <w:b/>
+          <w:sz w:val="22"/>
+          <w:szCs w:val="22"/>
+        </w:rPr>
+        <w:t>Fekade</w:t>
+      </w:r>
+      <w:proofErr w:type="spellEnd"/>
       <w:r>
         <w:rPr>
           <w:rFonts w:ascii="Quicksand" w:eastAsia="Quicksand" w:hAnsi="Quicksand" w:cs="Quicksand"/>
@@ -1077,8 +1383,19 @@
           <w:sz w:val="22"/>
           <w:szCs w:val="22"/>
         </w:rPr>
-        <w:t>Georgios Brussas</w:t>
-      </w:r>
+        <w:t xml:space="preserve">Georgios </w:t>
+      </w:r>
+      <w:proofErr w:type="spellStart"/>
+      <w:r>
+        <w:rPr>
+          <w:rFonts w:ascii="Quicksand" w:eastAsia="Quicksand" w:hAnsi="Quicksand" w:cs="Quicksand"/>
+          <w:b/>
+          <w:sz w:val="22"/>
+          <w:szCs w:val="22"/>
+        </w:rPr>
+        <w:t>Brussas</w:t>
+      </w:r>
+      <w:proofErr w:type="spellEnd"/>
     </w:p>
     <w:p>
       <w:pPr>
@@ -1183,6 +1500,7 @@
         </w:rPr>
         <w:t xml:space="preserve">Frankfurt, </w:t>
       </w:r>
+      <w:proofErr w:type="gramStart"/>
       <w:r>
         <w:rPr>
           <w:rFonts w:ascii="Quicksand" w:eastAsia="Quicksand" w:hAnsi="Quicksand" w:cs="Quicksand"/>
@@ -1190,7 +1508,17 @@
           <w:sz w:val="22"/>
           <w:szCs w:val="22"/>
         </w:rPr>
-        <w:t>{{ Datum }}</w:t>
+        <w:t>{{ Datum</w:t>
+      </w:r>
+      <w:proofErr w:type="gramEnd"/>
+      <w:r>
+        <w:rPr>
+          <w:rFonts w:ascii="Quicksand" w:eastAsia="Quicksand" w:hAnsi="Quicksand" w:cs="Quicksand"/>
+          <w:b/>
+          <w:sz w:val="22"/>
+          <w:szCs w:val="22"/>
+        </w:rPr>
+        <w:t xml:space="preserve"> }}</w:t>
       </w:r>
     </w:p>
     <w:p>
@@ -1313,8 +1641,42 @@
                                 <w:sz w:val="20"/>
                                 <w:szCs w:val="20"/>
                               </w:rPr>
-                              <w:t>About TechAcademy e.V.</w:t>
+                              <w:t xml:space="preserve">About </w:t>
                             </w:r>
+                            <w:proofErr w:type="spellStart"/>
+                            <w:r>
+                              <w:rPr>
+                                <w:rFonts w:ascii="Quicksand" w:eastAsia="Quicksand" w:hAnsi="Quicksand" w:cs="Quicksand"/>
+                                <w:b/>
+                                <w:color w:val="000000"/>
+                                <w:sz w:val="20"/>
+                                <w:szCs w:val="20"/>
+                              </w:rPr>
+                              <w:t>TechAcademy</w:t>
+                            </w:r>
+                            <w:proofErr w:type="spellEnd"/>
+                            <w:r>
+                              <w:rPr>
+                                <w:rFonts w:ascii="Quicksand" w:eastAsia="Quicksand" w:hAnsi="Quicksand" w:cs="Quicksand"/>
+                                <w:b/>
+                                <w:color w:val="000000"/>
+                                <w:sz w:val="20"/>
+                                <w:szCs w:val="20"/>
+                              </w:rPr>
+                              <w:t xml:space="preserve"> </w:t>
+                            </w:r>
+                            <w:proofErr w:type="spellStart"/>
+                            <w:r>
+                              <w:rPr>
+                                <w:rFonts w:ascii="Quicksand" w:eastAsia="Quicksand" w:hAnsi="Quicksand" w:cs="Quicksand"/>
+                                <w:b/>
+                                <w:color w:val="000000"/>
+                                <w:sz w:val="20"/>
+                                <w:szCs w:val="20"/>
+                              </w:rPr>
+                              <w:t>e.V.</w:t>
+                            </w:r>
+                            <w:proofErr w:type="spellEnd"/>
                           </w:p>
                           <w:p>
                             <w:pPr>
@@ -1326,13 +1688,41 @@
                                 <w:szCs w:val="20"/>
                               </w:rPr>
                             </w:pPr>
+                            <w:proofErr w:type="spellStart"/>
                             <w:r>
                               <w:rPr>
                                 <w:rFonts w:ascii="Quicksand" w:eastAsia="Quicksand" w:hAnsi="Quicksand" w:cs="Quicksand"/>
                                 <w:sz w:val="20"/>
                                 <w:szCs w:val="20"/>
                               </w:rPr>
-                              <w:t xml:space="preserve">TechAcademy e.V. is a student initiative at Goethe University Frankfurt training the next digital leaders. Students of any discipline </w:t>
+                              <w:t>TechAcademy</w:t>
+                            </w:r>
+                            <w:proofErr w:type="spellEnd"/>
+                            <w:r>
+                              <w:rPr>
+                                <w:rFonts w:ascii="Quicksand" w:eastAsia="Quicksand" w:hAnsi="Quicksand" w:cs="Quicksand"/>
+                                <w:sz w:val="20"/>
+                                <w:szCs w:val="20"/>
+                              </w:rPr>
+                              <w:t xml:space="preserve"> </w:t>
+                            </w:r>
+                            <w:proofErr w:type="spellStart"/>
+                            <w:r>
+                              <w:rPr>
+                                <w:rFonts w:ascii="Quicksand" w:eastAsia="Quicksand" w:hAnsi="Quicksand" w:cs="Quicksand"/>
+                                <w:sz w:val="20"/>
+                                <w:szCs w:val="20"/>
+                              </w:rPr>
+                              <w:t>e.V.</w:t>
+                            </w:r>
+                            <w:proofErr w:type="spellEnd"/>
+                            <w:r>
+                              <w:rPr>
+                                <w:rFonts w:ascii="Quicksand" w:eastAsia="Quicksand" w:hAnsi="Quicksand" w:cs="Quicksand"/>
+                                <w:sz w:val="20"/>
+                                <w:szCs w:val="20"/>
+                              </w:rPr>
+                              <w:t xml:space="preserve"> is a student initiative at Goethe University Frankfurt training the next digital leaders. Students of any discipline </w:t>
                             </w:r>
                             <w:r>
                               <w:rPr>
@@ -1367,7 +1757,79 @@
                                 <w:sz w:val="20"/>
                                 <w:szCs w:val="20"/>
                               </w:rPr>
-                              <w:t>In addition to regular coding meetups, TechAcademy actively supports students in developing and implementing their projects through workshops, lectures, and company visits. In this way, participants gain practical experience in the tech sector while still studying and establish contact with relevant companies. In addition, TechAcademy organizes the annual TechConference — a digitization conference with high-ranking speakers from business, politics and science.</w:t>
+                              <w:t xml:space="preserve">In addition to regular coding meetups, </w:t>
+                            </w:r>
+                            <w:proofErr w:type="spellStart"/>
+                            <w:r>
+                              <w:rPr>
+                                <w:rFonts w:ascii="Quicksand" w:eastAsia="Quicksand" w:hAnsi="Quicksand" w:cs="Quicksand"/>
+                                <w:sz w:val="20"/>
+                                <w:szCs w:val="20"/>
+                              </w:rPr>
+                              <w:t>TechAcademy</w:t>
+                            </w:r>
+                            <w:proofErr w:type="spellEnd"/>
+                            <w:r>
+                              <w:rPr>
+                                <w:rFonts w:ascii="Quicksand" w:eastAsia="Quicksand" w:hAnsi="Quicksand" w:cs="Quicksand"/>
+                                <w:sz w:val="20"/>
+                                <w:szCs w:val="20"/>
+                              </w:rPr>
+                              <w:t xml:space="preserve"> actively supports students in developing and implementing their projects through workshops, lectures, and company visits. In this way, participants gain practical experience in the tech sector while still studying and establish contact with relevant companies. In addition, </w:t>
+                            </w:r>
+                            <w:proofErr w:type="spellStart"/>
+                            <w:r>
+                              <w:rPr>
+                                <w:rFonts w:ascii="Quicksand" w:eastAsia="Quicksand" w:hAnsi="Quicksand" w:cs="Quicksand"/>
+                                <w:sz w:val="20"/>
+                                <w:szCs w:val="20"/>
+                              </w:rPr>
+                              <w:t>TechAcademy</w:t>
+                            </w:r>
+                            <w:proofErr w:type="spellEnd"/>
+                            <w:r>
+                              <w:rPr>
+                                <w:rFonts w:ascii="Quicksand" w:eastAsia="Quicksand" w:hAnsi="Quicksand" w:cs="Quicksand"/>
+                                <w:sz w:val="20"/>
+                                <w:szCs w:val="20"/>
+                              </w:rPr>
+                              <w:t xml:space="preserve"> organizes the annual </w:t>
+                            </w:r>
+                            <w:proofErr w:type="spellStart"/>
+                            <w:r>
+                              <w:rPr>
+                                <w:rFonts w:ascii="Quicksand" w:eastAsia="Quicksand" w:hAnsi="Quicksand" w:cs="Quicksand"/>
+                                <w:sz w:val="20"/>
+                                <w:szCs w:val="20"/>
+                              </w:rPr>
+                              <w:t>TechConference</w:t>
+                            </w:r>
+                            <w:proofErr w:type="spellEnd"/>
+                            <w:r>
+                              <w:rPr>
+                                <w:rFonts w:ascii="Quicksand" w:eastAsia="Quicksand" w:hAnsi="Quicksand" w:cs="Quicksand"/>
+                                <w:sz w:val="20"/>
+                                <w:szCs w:val="20"/>
+                              </w:rPr>
+                              <w:t xml:space="preserve"> — a digitization conference with high-ranking speakers from business, </w:t>
+                            </w:r>
+                            <w:proofErr w:type="gramStart"/>
+                            <w:r>
+                              <w:rPr>
+                                <w:rFonts w:ascii="Quicksand" w:eastAsia="Quicksand" w:hAnsi="Quicksand" w:cs="Quicksand"/>
+                                <w:sz w:val="20"/>
+                                <w:szCs w:val="20"/>
+                              </w:rPr>
+                              <w:t>politics</w:t>
+                            </w:r>
+                            <w:proofErr w:type="gramEnd"/>
+                            <w:r>
+                              <w:rPr>
+                                <w:rFonts w:ascii="Quicksand" w:eastAsia="Quicksand" w:hAnsi="Quicksand" w:cs="Quicksand"/>
+                                <w:sz w:val="20"/>
+                                <w:szCs w:val="20"/>
+                              </w:rPr>
+                              <w:t xml:space="preserve"> and science.</w:t>
                             </w:r>
                           </w:p>
                           <w:p>
@@ -1385,7 +1847,97 @@
                                 <w:sz w:val="20"/>
                                 <w:szCs w:val="20"/>
                               </w:rPr>
-                              <w:t>For this voluntary engagement TechAcademy won the national award “Students of the Year 2021”, awarded jointly by the German National Association for Student Affairs (Deutsches Studentenwerk) and the German Association of University Professors and Lecturers (Deutscher Hochschulverband).</w:t>
+                              <w:t xml:space="preserve">For this voluntary engagement </w:t>
+                            </w:r>
+                            <w:proofErr w:type="spellStart"/>
+                            <w:r>
+                              <w:rPr>
+                                <w:rFonts w:ascii="Quicksand" w:eastAsia="Quicksand" w:hAnsi="Quicksand" w:cs="Quicksand"/>
+                                <w:sz w:val="20"/>
+                                <w:szCs w:val="20"/>
+                              </w:rPr>
+                              <w:t>TechAcademy</w:t>
+                            </w:r>
+                            <w:proofErr w:type="spellEnd"/>
+                            <w:r>
+                              <w:rPr>
+                                <w:rFonts w:ascii="Quicksand" w:eastAsia="Quicksand" w:hAnsi="Quicksand" w:cs="Quicksand"/>
+                                <w:sz w:val="20"/>
+                                <w:szCs w:val="20"/>
+                              </w:rPr>
+                              <w:t xml:space="preserve"> won the national award “Students of the Year 2021”, awarded jointly by the German National Association for Student Affairs (</w:t>
+                            </w:r>
+                            <w:proofErr w:type="spellStart"/>
+                            <w:r>
+                              <w:rPr>
+                                <w:rFonts w:ascii="Quicksand" w:eastAsia="Quicksand" w:hAnsi="Quicksand" w:cs="Quicksand"/>
+                                <w:sz w:val="20"/>
+                                <w:szCs w:val="20"/>
+                              </w:rPr>
+                              <w:t>Deutsches</w:t>
+                            </w:r>
+                            <w:proofErr w:type="spellEnd"/>
+                            <w:r>
+                              <w:rPr>
+                                <w:rFonts w:ascii="Quicksand" w:eastAsia="Quicksand" w:hAnsi="Quicksand" w:cs="Quicksand"/>
+                                <w:sz w:val="20"/>
+                                <w:szCs w:val="20"/>
+                              </w:rPr>
+                              <w:t xml:space="preserve"> </w:t>
+                            </w:r>
+                            <w:proofErr w:type="spellStart"/>
+                            <w:r>
+                              <w:rPr>
+                                <w:rFonts w:ascii="Quicksand" w:eastAsia="Quicksand" w:hAnsi="Quicksand" w:cs="Quicksand"/>
+                                <w:sz w:val="20"/>
+                                <w:szCs w:val="20"/>
+                              </w:rPr>
+                              <w:t>Studentenwerk</w:t>
+                            </w:r>
+                            <w:proofErr w:type="spellEnd"/>
+                            <w:r>
+                              <w:rPr>
+                                <w:rFonts w:ascii="Quicksand" w:eastAsia="Quicksand" w:hAnsi="Quicksand" w:cs="Quicksand"/>
+                                <w:sz w:val="20"/>
+                                <w:szCs w:val="20"/>
+                              </w:rPr>
+                              <w:t>) and the German Association of University Professors and Lecturers (</w:t>
+                            </w:r>
+                            <w:proofErr w:type="spellStart"/>
+                            <w:r>
+                              <w:rPr>
+                                <w:rFonts w:ascii="Quicksand" w:eastAsia="Quicksand" w:hAnsi="Quicksand" w:cs="Quicksand"/>
+                                <w:sz w:val="20"/>
+                                <w:szCs w:val="20"/>
+                              </w:rPr>
+                              <w:t>Deutscher</w:t>
+                            </w:r>
+                            <w:proofErr w:type="spellEnd"/>
+                            <w:r>
+                              <w:rPr>
+                                <w:rFonts w:ascii="Quicksand" w:eastAsia="Quicksand" w:hAnsi="Quicksand" w:cs="Quicksand"/>
+                                <w:sz w:val="20"/>
+                                <w:szCs w:val="20"/>
+                              </w:rPr>
+                              <w:t xml:space="preserve"> </w:t>
+                            </w:r>
+                            <w:proofErr w:type="spellStart"/>
+                            <w:r>
+                              <w:rPr>
+                                <w:rFonts w:ascii="Quicksand" w:eastAsia="Quicksand" w:hAnsi="Quicksand" w:cs="Quicksand"/>
+                                <w:sz w:val="20"/>
+                                <w:szCs w:val="20"/>
+                              </w:rPr>
+                              <w:t>Hochschulverband</w:t>
+                            </w:r>
+                            <w:proofErr w:type="spellEnd"/>
+                            <w:r>
+                              <w:rPr>
+                                <w:rFonts w:ascii="Quicksand" w:eastAsia="Quicksand" w:hAnsi="Quicksand" w:cs="Quicksand"/>
+                                <w:sz w:val="20"/>
+                                <w:szCs w:val="20"/>
+                              </w:rPr>
+                              <w:t>).</w:t>
                             </w:r>
                           </w:p>
                           <w:p/>
@@ -1433,8 +1985,42 @@
                           <w:sz w:val="20"/>
                           <w:szCs w:val="20"/>
                         </w:rPr>
-                        <w:t>About TechAcademy e.V.</w:t>
+                        <w:t xml:space="preserve">About </w:t>
                       </w:r>
+                      <w:proofErr w:type="spellStart"/>
+                      <w:r>
+                        <w:rPr>
+                          <w:rFonts w:ascii="Quicksand" w:eastAsia="Quicksand" w:hAnsi="Quicksand" w:cs="Quicksand"/>
+                          <w:b/>
+                          <w:color w:val="000000"/>
+                          <w:sz w:val="20"/>
+                          <w:szCs w:val="20"/>
+                        </w:rPr>
+                        <w:t>TechAcademy</w:t>
+                      </w:r>
+                      <w:proofErr w:type="spellEnd"/>
+                      <w:r>
+                        <w:rPr>
+                          <w:rFonts w:ascii="Quicksand" w:eastAsia="Quicksand" w:hAnsi="Quicksand" w:cs="Quicksand"/>
+                          <w:b/>
+                          <w:color w:val="000000"/>
+                          <w:sz w:val="20"/>
+                          <w:szCs w:val="20"/>
+                        </w:rPr>
+                        <w:t xml:space="preserve"> </w:t>
+                      </w:r>
+                      <w:proofErr w:type="spellStart"/>
+                      <w:r>
+                        <w:rPr>
+                          <w:rFonts w:ascii="Quicksand" w:eastAsia="Quicksand" w:hAnsi="Quicksand" w:cs="Quicksand"/>
+                          <w:b/>
+                          <w:color w:val="000000"/>
+                          <w:sz w:val="20"/>
+                          <w:szCs w:val="20"/>
+                        </w:rPr>
+                        <w:t>e.V.</w:t>
+                      </w:r>
+                      <w:proofErr w:type="spellEnd"/>
                     </w:p>
                     <w:p>
                       <w:pPr>
@@ -1446,13 +2032,41 @@
                           <w:szCs w:val="20"/>
                         </w:rPr>
                       </w:pPr>
+                      <w:proofErr w:type="spellStart"/>
                       <w:r>
                         <w:rPr>
                           <w:rFonts w:ascii="Quicksand" w:eastAsia="Quicksand" w:hAnsi="Quicksand" w:cs="Quicksand"/>
                           <w:sz w:val="20"/>
                           <w:szCs w:val="20"/>
                         </w:rPr>
-                        <w:t xml:space="preserve">TechAcademy e.V. is a student initiative at Goethe University Frankfurt training the next digital leaders. Students of any discipline </w:t>
+                        <w:t>TechAcademy</w:t>
+                      </w:r>
+                      <w:proofErr w:type="spellEnd"/>
+                      <w:r>
+                        <w:rPr>
+                          <w:rFonts w:ascii="Quicksand" w:eastAsia="Quicksand" w:hAnsi="Quicksand" w:cs="Quicksand"/>
+                          <w:sz w:val="20"/>
+                          <w:szCs w:val="20"/>
+                        </w:rPr>
+                        <w:t xml:space="preserve"> </w:t>
+                      </w:r>
+                      <w:proofErr w:type="spellStart"/>
+                      <w:r>
+                        <w:rPr>
+                          <w:rFonts w:ascii="Quicksand" w:eastAsia="Quicksand" w:hAnsi="Quicksand" w:cs="Quicksand"/>
+                          <w:sz w:val="20"/>
+                          <w:szCs w:val="20"/>
+                        </w:rPr>
+                        <w:t>e.V.</w:t>
+                      </w:r>
+                      <w:proofErr w:type="spellEnd"/>
+                      <w:r>
+                        <w:rPr>
+                          <w:rFonts w:ascii="Quicksand" w:eastAsia="Quicksand" w:hAnsi="Quicksand" w:cs="Quicksand"/>
+                          <w:sz w:val="20"/>
+                          <w:szCs w:val="20"/>
+                        </w:rPr>
+                        <w:t xml:space="preserve"> is a student initiative at Goethe University Frankfurt training the next digital leaders. Students of any discipline </w:t>
                       </w:r>
                       <w:r>
                         <w:rPr>
@@ -1487,7 +2101,79 @@
                           <w:sz w:val="20"/>
                           <w:szCs w:val="20"/>
                         </w:rPr>
-                        <w:t>In addition to regular coding meetups, TechAcademy actively supports students in developing and implementing their projects through workshops, lectures, and company visits. In this way, participants gain practical experience in the tech sector while still studying and establish contact with relevant companies. In addition, TechAcademy organizes the annual TechConference — a digitization conference with high-ranking speakers from business, politics and science.</w:t>
+                        <w:t xml:space="preserve">In addition to regular coding meetups, </w:t>
+                      </w:r>
+                      <w:proofErr w:type="spellStart"/>
+                      <w:r>
+                        <w:rPr>
+                          <w:rFonts w:ascii="Quicksand" w:eastAsia="Quicksand" w:hAnsi="Quicksand" w:cs="Quicksand"/>
+                          <w:sz w:val="20"/>
+                          <w:szCs w:val="20"/>
+                        </w:rPr>
+                        <w:t>TechAcademy</w:t>
+                      </w:r>
+                      <w:proofErr w:type="spellEnd"/>
+                      <w:r>
+                        <w:rPr>
+                          <w:rFonts w:ascii="Quicksand" w:eastAsia="Quicksand" w:hAnsi="Quicksand" w:cs="Quicksand"/>
+                          <w:sz w:val="20"/>
+                          <w:szCs w:val="20"/>
+                        </w:rPr>
+                        <w:t xml:space="preserve"> actively supports students in developing and implementing their projects through workshops, lectures, and company visits. In this way, participants gain practical experience in the tech sector while still studying and establish contact with relevant companies. In addition, </w:t>
+                      </w:r>
+                      <w:proofErr w:type="spellStart"/>
+                      <w:r>
+                        <w:rPr>
+                          <w:rFonts w:ascii="Quicksand" w:eastAsia="Quicksand" w:hAnsi="Quicksand" w:cs="Quicksand"/>
+                          <w:sz w:val="20"/>
+                          <w:szCs w:val="20"/>
+                        </w:rPr>
+                        <w:t>TechAcademy</w:t>
+                      </w:r>
+                      <w:proofErr w:type="spellEnd"/>
+                      <w:r>
+                        <w:rPr>
+                          <w:rFonts w:ascii="Quicksand" w:eastAsia="Quicksand" w:hAnsi="Quicksand" w:cs="Quicksand"/>
+                          <w:sz w:val="20"/>
+                          <w:szCs w:val="20"/>
+                        </w:rPr>
+                        <w:t xml:space="preserve"> organizes the annual </w:t>
+                      </w:r>
+                      <w:proofErr w:type="spellStart"/>
+                      <w:r>
+                        <w:rPr>
+                          <w:rFonts w:ascii="Quicksand" w:eastAsia="Quicksand" w:hAnsi="Quicksand" w:cs="Quicksand"/>
+                          <w:sz w:val="20"/>
+                          <w:szCs w:val="20"/>
+                        </w:rPr>
+                        <w:t>TechConference</w:t>
+                      </w:r>
+                      <w:proofErr w:type="spellEnd"/>
+                      <w:r>
+                        <w:rPr>
+                          <w:rFonts w:ascii="Quicksand" w:eastAsia="Quicksand" w:hAnsi="Quicksand" w:cs="Quicksand"/>
+                          <w:sz w:val="20"/>
+                          <w:szCs w:val="20"/>
+                        </w:rPr>
+                        <w:t xml:space="preserve"> — a digitization conference with high-ranking speakers from business, </w:t>
+                      </w:r>
+                      <w:proofErr w:type="gramStart"/>
+                      <w:r>
+                        <w:rPr>
+                          <w:rFonts w:ascii="Quicksand" w:eastAsia="Quicksand" w:hAnsi="Quicksand" w:cs="Quicksand"/>
+                          <w:sz w:val="20"/>
+                          <w:szCs w:val="20"/>
+                        </w:rPr>
+                        <w:t>politics</w:t>
+                      </w:r>
+                      <w:proofErr w:type="gramEnd"/>
+                      <w:r>
+                        <w:rPr>
+                          <w:rFonts w:ascii="Quicksand" w:eastAsia="Quicksand" w:hAnsi="Quicksand" w:cs="Quicksand"/>
+                          <w:sz w:val="20"/>
+                          <w:szCs w:val="20"/>
+                        </w:rPr>
+                        <w:t xml:space="preserve"> and science.</w:t>
                       </w:r>
                     </w:p>
                     <w:p>
@@ -1505,7 +2191,97 @@
                           <w:sz w:val="20"/>
                           <w:szCs w:val="20"/>
                         </w:rPr>
-                        <w:t>For this voluntary engagement TechAcademy won the national award “Students of the Year 2021”, awarded jointly by the German National Association for Student Affairs (Deutsches Studentenwerk) and the German Association of University Professors and Lecturers (Deutscher Hochschulverband).</w:t>
+                        <w:t xml:space="preserve">For this voluntary engagement </w:t>
+                      </w:r>
+                      <w:proofErr w:type="spellStart"/>
+                      <w:r>
+                        <w:rPr>
+                          <w:rFonts w:ascii="Quicksand" w:eastAsia="Quicksand" w:hAnsi="Quicksand" w:cs="Quicksand"/>
+                          <w:sz w:val="20"/>
+                          <w:szCs w:val="20"/>
+                        </w:rPr>
+                        <w:t>TechAcademy</w:t>
+                      </w:r>
+                      <w:proofErr w:type="spellEnd"/>
+                      <w:r>
+                        <w:rPr>
+                          <w:rFonts w:ascii="Quicksand" w:eastAsia="Quicksand" w:hAnsi="Quicksand" w:cs="Quicksand"/>
+                          <w:sz w:val="20"/>
+                          <w:szCs w:val="20"/>
+                        </w:rPr>
+                        <w:t xml:space="preserve"> won the national award “Students of the Year 2021”, awarded jointly by the German National Association for Student Affairs (</w:t>
+                      </w:r>
+                      <w:proofErr w:type="spellStart"/>
+                      <w:r>
+                        <w:rPr>
+                          <w:rFonts w:ascii="Quicksand" w:eastAsia="Quicksand" w:hAnsi="Quicksand" w:cs="Quicksand"/>
+                          <w:sz w:val="20"/>
+                          <w:szCs w:val="20"/>
+                        </w:rPr>
+                        <w:t>Deutsches</w:t>
+                      </w:r>
+                      <w:proofErr w:type="spellEnd"/>
+                      <w:r>
+                        <w:rPr>
+                          <w:rFonts w:ascii="Quicksand" w:eastAsia="Quicksand" w:hAnsi="Quicksand" w:cs="Quicksand"/>
+                          <w:sz w:val="20"/>
+                          <w:szCs w:val="20"/>
+                        </w:rPr>
+                        <w:t xml:space="preserve"> </w:t>
+                      </w:r>
+                      <w:proofErr w:type="spellStart"/>
+                      <w:r>
+                        <w:rPr>
+                          <w:rFonts w:ascii="Quicksand" w:eastAsia="Quicksand" w:hAnsi="Quicksand" w:cs="Quicksand"/>
+                          <w:sz w:val="20"/>
+                          <w:szCs w:val="20"/>
+                        </w:rPr>
+                        <w:t>Studentenwerk</w:t>
+                      </w:r>
+                      <w:proofErr w:type="spellEnd"/>
+                      <w:r>
+                        <w:rPr>
+                          <w:rFonts w:ascii="Quicksand" w:eastAsia="Quicksand" w:hAnsi="Quicksand" w:cs="Quicksand"/>
+                          <w:sz w:val="20"/>
+                          <w:szCs w:val="20"/>
+                        </w:rPr>
+                        <w:t>) and the German Association of University Professors and Lecturers (</w:t>
+                      </w:r>
+                      <w:proofErr w:type="spellStart"/>
+                      <w:r>
+                        <w:rPr>
+                          <w:rFonts w:ascii="Quicksand" w:eastAsia="Quicksand" w:hAnsi="Quicksand" w:cs="Quicksand"/>
+                          <w:sz w:val="20"/>
+                          <w:szCs w:val="20"/>
+                        </w:rPr>
+                        <w:t>Deutscher</w:t>
+                      </w:r>
+                      <w:proofErr w:type="spellEnd"/>
+                      <w:r>
+                        <w:rPr>
+                          <w:rFonts w:ascii="Quicksand" w:eastAsia="Quicksand" w:hAnsi="Quicksand" w:cs="Quicksand"/>
+                          <w:sz w:val="20"/>
+                          <w:szCs w:val="20"/>
+                        </w:rPr>
+                        <w:t xml:space="preserve"> </w:t>
+                      </w:r>
+                      <w:proofErr w:type="spellStart"/>
+                      <w:r>
+                        <w:rPr>
+                          <w:rFonts w:ascii="Quicksand" w:eastAsia="Quicksand" w:hAnsi="Quicksand" w:cs="Quicksand"/>
+                          <w:sz w:val="20"/>
+                          <w:szCs w:val="20"/>
+                        </w:rPr>
+                        <w:t>Hochschulverband</w:t>
+                      </w:r>
+                      <w:proofErr w:type="spellEnd"/>
+                      <w:r>
+                        <w:rPr>
+                          <w:rFonts w:ascii="Quicksand" w:eastAsia="Quicksand" w:hAnsi="Quicksand" w:cs="Quicksand"/>
+                          <w:sz w:val="20"/>
+                          <w:szCs w:val="20"/>
+                        </w:rPr>
+                        <w:t>).</w:t>
                       </w:r>
                     </w:p>
                     <w:p/>
@@ -1601,6 +2377,7 @@
         </v:shapetype>
         <v:shape id="WordPictureWatermark377063110" o:spid="_x0000_s1038" type="#_x0000_t75" style="position:absolute;margin-left:0;margin-top:0;width:892.25pt;height:1182.5pt;z-index:-251655168;mso-position-horizontal:center;mso-position-horizontal-relative:margin;mso-position-vertical:center;mso-position-vertical-relative:margin" o:allowincell="f">
           <v:imagedata r:id="rId1" o:title="Picture2"/>
+          <w10:wrap anchorx="margin" anchory="margin"/>
         </v:shape>
       </w:pict>
     </w:r>
@@ -1637,6 +2414,7 @@
         </v:shapetype>
         <v:shape id="WordPictureWatermark377063111" o:spid="_x0000_s1039" type="#_x0000_t75" style="position:absolute;margin-left:0;margin-top:0;width:892.25pt;height:1182.5pt;z-index:-251654144;mso-position-horizontal:center;mso-position-horizontal-relative:margin;mso-position-vertical:center;mso-position-vertical-relative:margin" o:allowincell="f">
           <v:imagedata r:id="rId1" o:title="Picture2"/>
+          <w10:wrap anchorx="margin" anchory="margin"/>
         </v:shape>
       </w:pict>
     </w:r>
@@ -1756,6 +2534,7 @@
         </v:shapetype>
         <v:shape id="WordPictureWatermark377063109" o:spid="_x0000_s1037" type="#_x0000_t75" style="position:absolute;margin-left:0;margin-top:0;width:892.25pt;height:1182.5pt;z-index:-251656192;mso-position-horizontal:center;mso-position-horizontal-relative:margin;mso-position-vertical:center;mso-position-vertical-relative:margin" o:allowincell="f">
           <v:imagedata r:id="rId1" o:title="Picture2"/>
+          <w10:wrap anchorx="margin" anchory="margin"/>
         </v:shape>
       </w:pict>
     </w:r>
@@ -2009,11 +2788,163 @@
       </w:rPr>
     </w:lvl>
   </w:abstractNum>
+  <w:abstractNum w:abstractNumId="2" w15:restartNumberingAfterBreak="0">
+    <w:nsid w:val="672073D1"/>
+    <w:multiLevelType w:val="multilevel"/>
+    <w:tmpl w:val="AE905C80"/>
+    <w:lvl w:ilvl="0">
+      <w:start w:val="1"/>
+      <w:numFmt w:val="bullet"/>
+      <w:lvlText w:val=""/>
+      <w:lvlJc w:val="left"/>
+      <w:pPr>
+        <w:tabs>
+          <w:tab w:val="num" w:pos="720"/>
+        </w:tabs>
+        <w:ind w:left="720" w:hanging="360"/>
+      </w:pPr>
+      <w:rPr>
+        <w:rFonts w:ascii="Symbol" w:hAnsi="Symbol" w:hint="default"/>
+        <w:sz w:val="20"/>
+      </w:rPr>
+    </w:lvl>
+    <w:lvl w:ilvl="1" w:tentative="1">
+      <w:start w:val="1"/>
+      <w:numFmt w:val="bullet"/>
+      <w:lvlText w:val="o"/>
+      <w:lvlJc w:val="left"/>
+      <w:pPr>
+        <w:tabs>
+          <w:tab w:val="num" w:pos="1440"/>
+        </w:tabs>
+        <w:ind w:left="1440" w:hanging="360"/>
+      </w:pPr>
+      <w:rPr>
+        <w:rFonts w:ascii="Courier New" w:hAnsi="Courier New" w:hint="default"/>
+        <w:sz w:val="20"/>
+      </w:rPr>
+    </w:lvl>
+    <w:lvl w:ilvl="2" w:tentative="1">
+      <w:start w:val="1"/>
+      <w:numFmt w:val="bullet"/>
+      <w:lvlText w:val=""/>
+      <w:lvlJc w:val="left"/>
+      <w:pPr>
+        <w:tabs>
+          <w:tab w:val="num" w:pos="2160"/>
+        </w:tabs>
+        <w:ind w:left="2160" w:hanging="360"/>
+      </w:pPr>
+      <w:rPr>
+        <w:rFonts w:ascii="Wingdings" w:hAnsi="Wingdings" w:hint="default"/>
+        <w:sz w:val="20"/>
+      </w:rPr>
+    </w:lvl>
+    <w:lvl w:ilvl="3" w:tentative="1">
+      <w:start w:val="1"/>
+      <w:numFmt w:val="bullet"/>
+      <w:lvlText w:val=""/>
+      <w:lvlJc w:val="left"/>
+      <w:pPr>
+        <w:tabs>
+          <w:tab w:val="num" w:pos="2880"/>
+        </w:tabs>
+        <w:ind w:left="2880" w:hanging="360"/>
+      </w:pPr>
+      <w:rPr>
+        <w:rFonts w:ascii="Wingdings" w:hAnsi="Wingdings" w:hint="default"/>
+        <w:sz w:val="20"/>
+      </w:rPr>
+    </w:lvl>
+    <w:lvl w:ilvl="4" w:tentative="1">
+      <w:start w:val="1"/>
+      <w:numFmt w:val="bullet"/>
+      <w:lvlText w:val=""/>
+      <w:lvlJc w:val="left"/>
+      <w:pPr>
+        <w:tabs>
+          <w:tab w:val="num" w:pos="3600"/>
+        </w:tabs>
+        <w:ind w:left="3600" w:hanging="360"/>
+      </w:pPr>
+      <w:rPr>
+        <w:rFonts w:ascii="Wingdings" w:hAnsi="Wingdings" w:hint="default"/>
+        <w:sz w:val="20"/>
+      </w:rPr>
+    </w:lvl>
+    <w:lvl w:ilvl="5" w:tentative="1">
+      <w:start w:val="1"/>
+      <w:numFmt w:val="bullet"/>
+      <w:lvlText w:val=""/>
+      <w:lvlJc w:val="left"/>
+      <w:pPr>
+        <w:tabs>
+          <w:tab w:val="num" w:pos="4320"/>
+        </w:tabs>
+        <w:ind w:left="4320" w:hanging="360"/>
+      </w:pPr>
+      <w:rPr>
+        <w:rFonts w:ascii="Wingdings" w:hAnsi="Wingdings" w:hint="default"/>
+        <w:sz w:val="20"/>
+      </w:rPr>
+    </w:lvl>
+    <w:lvl w:ilvl="6" w:tentative="1">
+      <w:start w:val="1"/>
+      <w:numFmt w:val="bullet"/>
+      <w:lvlText w:val=""/>
+      <w:lvlJc w:val="left"/>
+      <w:pPr>
+        <w:tabs>
+          <w:tab w:val="num" w:pos="5040"/>
+        </w:tabs>
+        <w:ind w:left="5040" w:hanging="360"/>
+      </w:pPr>
+      <w:rPr>
+        <w:rFonts w:ascii="Wingdings" w:hAnsi="Wingdings" w:hint="default"/>
+        <w:sz w:val="20"/>
+      </w:rPr>
+    </w:lvl>
+    <w:lvl w:ilvl="7" w:tentative="1">
+      <w:start w:val="1"/>
+      <w:numFmt w:val="bullet"/>
+      <w:lvlText w:val=""/>
+      <w:lvlJc w:val="left"/>
+      <w:pPr>
+        <w:tabs>
+          <w:tab w:val="num" w:pos="5760"/>
+        </w:tabs>
+        <w:ind w:left="5760" w:hanging="360"/>
+      </w:pPr>
+      <w:rPr>
+        <w:rFonts w:ascii="Wingdings" w:hAnsi="Wingdings" w:hint="default"/>
+        <w:sz w:val="20"/>
+      </w:rPr>
+    </w:lvl>
+    <w:lvl w:ilvl="8" w:tentative="1">
+      <w:start w:val="1"/>
+      <w:numFmt w:val="bullet"/>
+      <w:lvlText w:val=""/>
+      <w:lvlJc w:val="left"/>
+      <w:pPr>
+        <w:tabs>
+          <w:tab w:val="num" w:pos="6480"/>
+        </w:tabs>
+        <w:ind w:left="6480" w:hanging="360"/>
+      </w:pPr>
+      <w:rPr>
+        <w:rFonts w:ascii="Wingdings" w:hAnsi="Wingdings" w:hint="default"/>
+        <w:sz w:val="20"/>
+      </w:rPr>
+    </w:lvl>
+  </w:abstractNum>
   <w:num w:numId="1">
     <w:abstractNumId w:val="0"/>
   </w:num>
   <w:num w:numId="2">
     <w:abstractNumId w:val="1"/>
+  </w:num>
+  <w:num w:numId="3">
+    <w:abstractNumId w:val="2"/>
   </w:num>
 </w:numbering>
 </file>
@@ -2538,7 +3469,6 @@
   <w:style w:type="character" w:default="1" w:styleId="Absatz-Standardschriftart">
     <w:name w:val="Default Paragraph Font"/>
     <w:uiPriority w:val="1"/>
-    <w:semiHidden/>
     <w:unhideWhenUsed/>
   </w:style>
   <w:style w:type="table" w:default="1" w:styleId="NormaleTabelle">

</xml_diff>